<commit_message>
feat: generate 2 models for 2 locations
</commit_message>
<xml_diff>
--- a/docs/notes.docx
+++ b/docs/notes.docx
@@ -1265,6 +1265,7 @@
           <w:b/>
         </w:rPr>
       </w:r>
+      <w:r/>
     </w:p>
     <w:p>
       <w:pPr>
@@ -1284,6 +1285,7 @@
           <w:highlight w:val="none"/>
         </w:rPr>
       </w:r>
+      <w:r/>
     </w:p>
     <w:p>
       <w:pPr>
@@ -1303,6 +1305,7 @@
           <w:highlight w:val="none"/>
         </w:rPr>
       </w:r>
+      <w:r/>
     </w:p>
     <w:p>
       <w:pPr>
@@ -1322,6 +1325,7 @@
           <w:highlight w:val="none"/>
         </w:rPr>
       </w:r>
+      <w:r/>
     </w:p>
     <w:p>
       <w:pPr>
@@ -1341,10 +1345,1728 @@
           <w:highlight w:val="none"/>
         </w:rPr>
       </w:r>
+      <w:r/>
     </w:p>
     <w:p>
       <w:pPr>
         <w:spacing w:lineRule="auto" w:line="240"/>
+      </w:pPr>
+      <w:r>
+        <w:rPr>
+          <w:highlight w:val="none"/>
+        </w:rPr>
+      </w:r>
+      <w:r>
+        <w:rPr>
+          <w:highlight w:val="none"/>
+        </w:rPr>
+      </w:r>
+      <w:r/>
+    </w:p>
+    <w:p>
+      <w:pPr>
+        <w:spacing w:lineRule="auto" w:line="240"/>
+        <w:rPr>
+          <w:highlight w:val="none"/>
+        </w:rPr>
+      </w:pPr>
+      <w:r>
+        <w:t xml:space="preserve">Config file</w:t>
+      </w:r>
+      <w:r/>
+    </w:p>
+    <w:p>
+      <w:pPr>
+        <w:ind w:left="0" w:right="0" w:firstLine="0"/>
+        <w:spacing w:lineRule="atLeast" w:line="285" w:after="0" w:before="0"/>
+        <w:pBdr>
+          <w:left w:val="none" w:color="000000" w:sz="4" w:space="0"/>
+          <w:top w:val="none" w:color="000000" w:sz="4" w:space="0"/>
+          <w:right w:val="none" w:color="000000" w:sz="4" w:space="0"/>
+          <w:bottom w:val="none" w:color="000000" w:sz="4" w:space="0"/>
+        </w:pBdr>
+      </w:pPr>
+      <w:r>
+        <w:rPr>
+          <w:rFonts w:ascii="Droid Sans Mono" w:hAnsi="Droid Sans Mono" w:cs="Droid Sans Mono" w:eastAsia="Droid Sans Mono"/>
+          <w:color w:val="D4D4D4"/>
+          <w:sz w:val="21"/>
+        </w:rPr>
+        <w:t xml:space="preserve">    </w:t>
+      </w:r>
+      <w:r>
+        <w:rPr>
+          <w:rFonts w:ascii="Droid Sans Mono" w:hAnsi="Droid Sans Mono" w:cs="Droid Sans Mono" w:eastAsia="Droid Sans Mono"/>
+          <w:color w:val="9CDCFE"/>
+          <w:sz w:val="21"/>
+        </w:rPr>
+        <w:t xml:space="preserve">"daysFollowUp"</w:t>
+      </w:r>
+      <w:r>
+        <w:rPr>
+          <w:rFonts w:ascii="Droid Sans Mono" w:hAnsi="Droid Sans Mono" w:cs="Droid Sans Mono" w:eastAsia="Droid Sans Mono"/>
+          <w:color w:val="D4D4D4"/>
+          <w:sz w:val="21"/>
+        </w:rPr>
+        <w:t xml:space="preserve">:</w:t>
+      </w:r>
+      <w:r>
+        <w:rPr>
+          <w:rFonts w:ascii="Droid Sans Mono" w:hAnsi="Droid Sans Mono" w:cs="Droid Sans Mono" w:eastAsia="Droid Sans Mono"/>
+          <w:color w:val="B5CEA8"/>
+          <w:sz w:val="21"/>
+        </w:rPr>
+        <w:t xml:space="preserve">1000</w:t>
+      </w:r>
+      <w:r>
+        <w:rPr>
+          <w:rFonts w:ascii="Droid Sans Mono" w:hAnsi="Droid Sans Mono" w:cs="Droid Sans Mono" w:eastAsia="Droid Sans Mono"/>
+          <w:color w:val="D4D4D4"/>
+          <w:sz w:val="21"/>
+        </w:rPr>
+        <w:t xml:space="preserve">,</w:t>
+      </w:r>
+      <w:r/>
+    </w:p>
+    <w:p>
+      <w:pPr>
+        <w:ind w:left="0" w:right="0" w:firstLine="0"/>
+        <w:spacing w:lineRule="atLeast" w:line="285" w:after="0" w:before="0"/>
+        <w:pBdr>
+          <w:left w:val="none" w:color="000000" w:sz="4" w:space="0"/>
+          <w:top w:val="none" w:color="000000" w:sz="4" w:space="0"/>
+          <w:right w:val="none" w:color="000000" w:sz="4" w:space="0"/>
+          <w:bottom w:val="none" w:color="000000" w:sz="4" w:space="0"/>
+        </w:pBdr>
+      </w:pPr>
+      <w:r>
+        <w:rPr>
+          <w:rFonts w:ascii="Droid Sans Mono" w:hAnsi="Droid Sans Mono" w:cs="Droid Sans Mono" w:eastAsia="Droid Sans Mono"/>
+          <w:color w:val="D4D4D4"/>
+          <w:sz w:val="21"/>
+        </w:rPr>
+        <w:t xml:space="preserve">    </w:t>
+      </w:r>
+      <w:r>
+        <w:rPr>
+          <w:rFonts w:ascii="Droid Sans Mono" w:hAnsi="Droid Sans Mono" w:cs="Droid Sans Mono" w:eastAsia="Droid Sans Mono"/>
+          <w:color w:val="9CDCFE"/>
+          <w:sz w:val="21"/>
+        </w:rPr>
+        <w:t xml:space="preserve">"errorTolerance"</w:t>
+      </w:r>
+      <w:r>
+        <w:rPr>
+          <w:rFonts w:ascii="Droid Sans Mono" w:hAnsi="Droid Sans Mono" w:cs="Droid Sans Mono" w:eastAsia="Droid Sans Mono"/>
+          <w:color w:val="D4D4D4"/>
+          <w:sz w:val="21"/>
+        </w:rPr>
+        <w:t xml:space="preserve">:</w:t>
+      </w:r>
+      <w:r>
+        <w:rPr>
+          <w:rFonts w:ascii="Droid Sans Mono" w:hAnsi="Droid Sans Mono" w:cs="Droid Sans Mono" w:eastAsia="Droid Sans Mono"/>
+          <w:color w:val="B5CEA8"/>
+          <w:sz w:val="21"/>
+        </w:rPr>
+        <w:t xml:space="preserve">0.01</w:t>
+      </w:r>
+      <w:r>
+        <w:rPr>
+          <w:rFonts w:ascii="Droid Sans Mono" w:hAnsi="Droid Sans Mono" w:cs="Droid Sans Mono" w:eastAsia="Droid Sans Mono"/>
+          <w:color w:val="D4D4D4"/>
+          <w:sz w:val="21"/>
+        </w:rPr>
+        <w:t xml:space="preserve">,</w:t>
+      </w:r>
+      <w:r/>
+    </w:p>
+    <w:p>
+      <w:pPr>
+        <w:ind w:left="0" w:right="0" w:firstLine="0"/>
+        <w:spacing w:lineRule="atLeast" w:line="285" w:after="0" w:before="0"/>
+        <w:pBdr>
+          <w:left w:val="none" w:color="000000" w:sz="4" w:space="0"/>
+          <w:top w:val="none" w:color="000000" w:sz="4" w:space="0"/>
+          <w:right w:val="none" w:color="000000" w:sz="4" w:space="0"/>
+          <w:bottom w:val="none" w:color="000000" w:sz="4" w:space="0"/>
+        </w:pBdr>
+      </w:pPr>
+      <w:r>
+        <w:rPr>
+          <w:rFonts w:ascii="Droid Sans Mono" w:hAnsi="Droid Sans Mono" w:cs="Droid Sans Mono" w:eastAsia="Droid Sans Mono"/>
+          <w:color w:val="D4D4D4"/>
+          <w:sz w:val="21"/>
+        </w:rPr>
+        <w:t xml:space="preserve">    </w:t>
+      </w:r>
+      <w:r>
+        <w:rPr>
+          <w:rFonts w:ascii="Droid Sans Mono" w:hAnsi="Droid Sans Mono" w:cs="Droid Sans Mono" w:eastAsia="Droid Sans Mono"/>
+          <w:color w:val="9CDCFE"/>
+          <w:sz w:val="21"/>
+        </w:rPr>
+        <w:t xml:space="preserve">"HCM"</w:t>
+      </w:r>
+      <w:r>
+        <w:rPr>
+          <w:rFonts w:ascii="Droid Sans Mono" w:hAnsi="Droid Sans Mono" w:cs="Droid Sans Mono" w:eastAsia="Droid Sans Mono"/>
+          <w:color w:val="D4D4D4"/>
+          <w:sz w:val="21"/>
+        </w:rPr>
+        <w:t xml:space="preserve">:{</w:t>
+      </w:r>
+      <w:r/>
+    </w:p>
+    <w:p>
+      <w:pPr>
+        <w:ind w:left="0" w:right="0" w:firstLine="0"/>
+        <w:spacing w:lineRule="atLeast" w:line="285" w:after="0" w:before="0"/>
+        <w:pBdr>
+          <w:left w:val="none" w:color="000000" w:sz="4" w:space="0"/>
+          <w:top w:val="none" w:color="000000" w:sz="4" w:space="0"/>
+          <w:right w:val="none" w:color="000000" w:sz="4" w:space="0"/>
+          <w:bottom w:val="none" w:color="000000" w:sz="4" w:space="0"/>
+        </w:pBdr>
+      </w:pPr>
+      <w:r>
+        <w:rPr>
+          <w:rFonts w:ascii="Droid Sans Mono" w:hAnsi="Droid Sans Mono" w:cs="Droid Sans Mono" w:eastAsia="Droid Sans Mono"/>
+          <w:color w:val="D4D4D4"/>
+          <w:sz w:val="21"/>
+        </w:rPr>
+        <w:t xml:space="preserve">        </w:t>
+      </w:r>
+      <w:r>
+        <w:rPr>
+          <w:rFonts w:ascii="Droid Sans Mono" w:hAnsi="Droid Sans Mono" w:cs="Droid Sans Mono" w:eastAsia="Droid Sans Mono"/>
+          <w:color w:val="9CDCFE"/>
+          <w:sz w:val="21"/>
+        </w:rPr>
+        <w:t xml:space="preserve">"infectiousComps"</w:t>
+      </w:r>
+      <w:r>
+        <w:rPr>
+          <w:rFonts w:ascii="Droid Sans Mono" w:hAnsi="Droid Sans Mono" w:cs="Droid Sans Mono" w:eastAsia="Droid Sans Mono"/>
+          <w:color w:val="D4D4D4"/>
+          <w:sz w:val="21"/>
+        </w:rPr>
+        <w:t xml:space="preserve">:[</w:t>
+      </w:r>
+      <w:r>
+        <w:rPr>
+          <w:rFonts w:ascii="Droid Sans Mono" w:hAnsi="Droid Sans Mono" w:cs="Droid Sans Mono" w:eastAsia="Droid Sans Mono"/>
+          <w:color w:val="CE9178"/>
+          <w:sz w:val="21"/>
+        </w:rPr>
+        <w:t xml:space="preserve">"I"</w:t>
+      </w:r>
+      <w:r>
+        <w:rPr>
+          <w:rFonts w:ascii="Droid Sans Mono" w:hAnsi="Droid Sans Mono" w:cs="Droid Sans Mono" w:eastAsia="Droid Sans Mono"/>
+          <w:color w:val="D4D4D4"/>
+          <w:sz w:val="21"/>
+        </w:rPr>
+        <w:t xml:space="preserve">],</w:t>
+      </w:r>
+      <w:r/>
+    </w:p>
+    <w:p>
+      <w:pPr>
+        <w:ind w:left="0" w:right="0" w:firstLine="0"/>
+        <w:spacing w:lineRule="atLeast" w:line="285" w:after="0" w:before="0"/>
+        <w:pBdr>
+          <w:left w:val="none" w:color="000000" w:sz="4" w:space="0"/>
+          <w:top w:val="none" w:color="000000" w:sz="4" w:space="0"/>
+          <w:right w:val="none" w:color="000000" w:sz="4" w:space="0"/>
+          <w:bottom w:val="none" w:color="000000" w:sz="4" w:space="0"/>
+        </w:pBdr>
+      </w:pPr>
+      <w:r>
+        <w:rPr>
+          <w:rFonts w:ascii="Droid Sans Mono" w:hAnsi="Droid Sans Mono" w:cs="Droid Sans Mono" w:eastAsia="Droid Sans Mono"/>
+          <w:color w:val="D4D4D4"/>
+          <w:sz w:val="21"/>
+        </w:rPr>
+        <w:t xml:space="preserve">        </w:t>
+      </w:r>
+      <w:r>
+        <w:rPr>
+          <w:rFonts w:ascii="Droid Sans Mono" w:hAnsi="Droid Sans Mono" w:cs="Droid Sans Mono" w:eastAsia="Droid Sans Mono"/>
+          <w:color w:val="9CDCFE"/>
+          <w:sz w:val="21"/>
+        </w:rPr>
+        <w:t xml:space="preserve">"transmissionRate"</w:t>
+      </w:r>
+      <w:r>
+        <w:rPr>
+          <w:rFonts w:ascii="Droid Sans Mono" w:hAnsi="Droid Sans Mono" w:cs="Droid Sans Mono" w:eastAsia="Droid Sans Mono"/>
+          <w:color w:val="D4D4D4"/>
+          <w:sz w:val="21"/>
+        </w:rPr>
+        <w:t xml:space="preserve">:</w:t>
+      </w:r>
+      <w:r>
+        <w:rPr>
+          <w:rFonts w:ascii="Droid Sans Mono" w:hAnsi="Droid Sans Mono" w:cs="Droid Sans Mono" w:eastAsia="Droid Sans Mono"/>
+          <w:color w:val="B5CEA8"/>
+          <w:sz w:val="21"/>
+        </w:rPr>
+        <w:t xml:space="preserve">0.3</w:t>
+      </w:r>
+      <w:r>
+        <w:rPr>
+          <w:rFonts w:ascii="Droid Sans Mono" w:hAnsi="Droid Sans Mono" w:cs="Droid Sans Mono" w:eastAsia="Droid Sans Mono"/>
+          <w:color w:val="D4D4D4"/>
+          <w:sz w:val="21"/>
+        </w:rPr>
+        <w:t xml:space="preserve">,</w:t>
+      </w:r>
+      <w:r/>
+    </w:p>
+    <w:p>
+      <w:pPr>
+        <w:ind w:left="0" w:right="0" w:firstLine="0"/>
+        <w:spacing w:lineRule="atLeast" w:line="285" w:after="0" w:before="0"/>
+        <w:pBdr>
+          <w:left w:val="none" w:color="000000" w:sz="4" w:space="0"/>
+          <w:top w:val="none" w:color="000000" w:sz="4" w:space="0"/>
+          <w:right w:val="none" w:color="000000" w:sz="4" w:space="0"/>
+          <w:bottom w:val="none" w:color="000000" w:sz="4" w:space="0"/>
+        </w:pBdr>
+      </w:pPr>
+      <w:r>
+        <w:rPr>
+          <w:rFonts w:ascii="Droid Sans Mono" w:hAnsi="Droid Sans Mono" w:cs="Droid Sans Mono" w:eastAsia="Droid Sans Mono"/>
+          <w:color w:val="D4D4D4"/>
+          <w:sz w:val="21"/>
+        </w:rPr>
+        <w:t xml:space="preserve">        </w:t>
+      </w:r>
+      <w:r>
+        <w:rPr>
+          <w:rFonts w:ascii="Droid Sans Mono" w:hAnsi="Droid Sans Mono" w:cs="Droid Sans Mono" w:eastAsia="Droid Sans Mono"/>
+          <w:color w:val="9CDCFE"/>
+          <w:sz w:val="21"/>
+        </w:rPr>
+        <w:t xml:space="preserve">"compartments"</w:t>
+      </w:r>
+      <w:r>
+        <w:rPr>
+          <w:rFonts w:ascii="Droid Sans Mono" w:hAnsi="Droid Sans Mono" w:cs="Droid Sans Mono" w:eastAsia="Droid Sans Mono"/>
+          <w:color w:val="D4D4D4"/>
+          <w:sz w:val="21"/>
+        </w:rPr>
+        <w:t xml:space="preserve">:[</w:t>
+      </w:r>
+      <w:r/>
+    </w:p>
+    <w:p>
+      <w:pPr>
+        <w:ind w:left="0" w:right="0" w:firstLine="0"/>
+        <w:spacing w:lineRule="atLeast" w:line="285" w:after="0" w:before="0"/>
+        <w:pBdr>
+          <w:left w:val="none" w:color="000000" w:sz="4" w:space="0"/>
+          <w:top w:val="none" w:color="000000" w:sz="4" w:space="0"/>
+          <w:right w:val="none" w:color="000000" w:sz="4" w:space="0"/>
+          <w:bottom w:val="none" w:color="000000" w:sz="4" w:space="0"/>
+        </w:pBdr>
+      </w:pPr>
+      <w:r>
+        <w:rPr>
+          <w:rFonts w:ascii="Droid Sans Mono" w:hAnsi="Droid Sans Mono" w:cs="Droid Sans Mono" w:eastAsia="Droid Sans Mono"/>
+          <w:color w:val="D4D4D4"/>
+          <w:sz w:val="21"/>
+        </w:rPr>
+        <w:t xml:space="preserve">            {</w:t>
+      </w:r>
+      <w:r/>
+    </w:p>
+    <w:p>
+      <w:pPr>
+        <w:ind w:left="0" w:right="0" w:firstLine="0"/>
+        <w:spacing w:lineRule="atLeast" w:line="285" w:after="0" w:before="0"/>
+        <w:pBdr>
+          <w:left w:val="none" w:color="000000" w:sz="4" w:space="0"/>
+          <w:top w:val="none" w:color="000000" w:sz="4" w:space="0"/>
+          <w:right w:val="none" w:color="000000" w:sz="4" w:space="0"/>
+          <w:bottom w:val="none" w:color="000000" w:sz="4" w:space="0"/>
+        </w:pBdr>
+      </w:pPr>
+      <w:r>
+        <w:rPr>
+          <w:rFonts w:ascii="Droid Sans Mono" w:hAnsi="Droid Sans Mono" w:cs="Droid Sans Mono" w:eastAsia="Droid Sans Mono"/>
+          <w:color w:val="D4D4D4"/>
+          <w:sz w:val="21"/>
+        </w:rPr>
+        <w:t xml:space="preserve">                </w:t>
+      </w:r>
+      <w:r>
+        <w:rPr>
+          <w:rFonts w:ascii="Droid Sans Mono" w:hAnsi="Droid Sans Mono" w:cs="Droid Sans Mono" w:eastAsia="Droid Sans Mono"/>
+          <w:color w:val="9CDCFE"/>
+          <w:sz w:val="21"/>
+        </w:rPr>
+        <w:t xml:space="preserve">"name"</w:t>
+      </w:r>
+      <w:r>
+        <w:rPr>
+          <w:rFonts w:ascii="Droid Sans Mono" w:hAnsi="Droid Sans Mono" w:cs="Droid Sans Mono" w:eastAsia="Droid Sans Mono"/>
+          <w:color w:val="D4D4D4"/>
+          <w:sz w:val="21"/>
+        </w:rPr>
+        <w:t xml:space="preserve">:</w:t>
+      </w:r>
+      <w:r>
+        <w:rPr>
+          <w:rFonts w:ascii="Droid Sans Mono" w:hAnsi="Droid Sans Mono" w:cs="Droid Sans Mono" w:eastAsia="Droid Sans Mono"/>
+          <w:color w:val="CE9178"/>
+          <w:sz w:val="21"/>
+        </w:rPr>
+        <w:t xml:space="preserve">"S"</w:t>
+      </w:r>
+      <w:r>
+        <w:rPr>
+          <w:rFonts w:ascii="Droid Sans Mono" w:hAnsi="Droid Sans Mono" w:cs="Droid Sans Mono" w:eastAsia="Droid Sans Mono"/>
+          <w:color w:val="D4D4D4"/>
+          <w:sz w:val="21"/>
+        </w:rPr>
+        <w:t xml:space="preserve">,</w:t>
+      </w:r>
+      <w:r/>
+    </w:p>
+    <w:p>
+      <w:pPr>
+        <w:ind w:left="0" w:right="0" w:firstLine="0"/>
+        <w:spacing w:lineRule="atLeast" w:line="285" w:after="0" w:before="0"/>
+        <w:pBdr>
+          <w:left w:val="none" w:color="000000" w:sz="4" w:space="0"/>
+          <w:top w:val="none" w:color="000000" w:sz="4" w:space="0"/>
+          <w:right w:val="none" w:color="000000" w:sz="4" w:space="0"/>
+          <w:bottom w:val="none" w:color="000000" w:sz="4" w:space="0"/>
+        </w:pBdr>
+      </w:pPr>
+      <w:r>
+        <w:rPr>
+          <w:rFonts w:ascii="Droid Sans Mono" w:hAnsi="Droid Sans Mono" w:cs="Droid Sans Mono" w:eastAsia="Droid Sans Mono"/>
+          <w:color w:val="D4D4D4"/>
+          <w:sz w:val="21"/>
+        </w:rPr>
+        <w:t xml:space="preserve">                </w:t>
+      </w:r>
+      <w:r>
+        <w:rPr>
+          <w:rFonts w:ascii="Droid Sans Mono" w:hAnsi="Droid Sans Mono" w:cs="Droid Sans Mono" w:eastAsia="Droid Sans Mono"/>
+          <w:color w:val="9CDCFE"/>
+          <w:sz w:val="21"/>
+        </w:rPr>
+        <w:t xml:space="preserve">"distribution"</w:t>
+      </w:r>
+      <w:r>
+        <w:rPr>
+          <w:rFonts w:ascii="Droid Sans Mono" w:hAnsi="Droid Sans Mono" w:cs="Droid Sans Mono" w:eastAsia="Droid Sans Mono"/>
+          <w:color w:val="D4D4D4"/>
+          <w:sz w:val="21"/>
+        </w:rPr>
+        <w:t xml:space="preserve">:{</w:t>
+      </w:r>
+      <w:r>
+        <w:rPr>
+          <w:rFonts w:ascii="Droid Sans Mono" w:hAnsi="Droid Sans Mono" w:cs="Droid Sans Mono" w:eastAsia="Droid Sans Mono"/>
+          <w:color w:val="9CDCFE"/>
+          <w:sz w:val="21"/>
+        </w:rPr>
+        <w:t xml:space="preserve">"name"</w:t>
+      </w:r>
+      <w:r>
+        <w:rPr>
+          <w:rFonts w:ascii="Droid Sans Mono" w:hAnsi="Droid Sans Mono" w:cs="Droid Sans Mono" w:eastAsia="Droid Sans Mono"/>
+          <w:color w:val="D4D4D4"/>
+          <w:sz w:val="21"/>
+        </w:rPr>
+        <w:t xml:space="preserve">:</w:t>
+      </w:r>
+      <w:r>
+        <w:rPr>
+          <w:rFonts w:ascii="Droid Sans Mono" w:hAnsi="Droid Sans Mono" w:cs="Droid Sans Mono" w:eastAsia="Droid Sans Mono"/>
+          <w:color w:val="CE9178"/>
+          <w:sz w:val="21"/>
+        </w:rPr>
+        <w:t xml:space="preserve">"bernoulli"</w:t>
+      </w:r>
+      <w:r>
+        <w:rPr>
+          <w:rFonts w:ascii="Droid Sans Mono" w:hAnsi="Droid Sans Mono" w:cs="Droid Sans Mono" w:eastAsia="Droid Sans Mono"/>
+          <w:color w:val="D4D4D4"/>
+          <w:sz w:val="21"/>
+        </w:rPr>
+        <w:t xml:space="preserve">,</w:t>
+      </w:r>
+      <w:r>
+        <w:rPr>
+          <w:rFonts w:ascii="Droid Sans Mono" w:hAnsi="Droid Sans Mono" w:cs="Droid Sans Mono" w:eastAsia="Droid Sans Mono"/>
+          <w:color w:val="9CDCFE"/>
+          <w:sz w:val="21"/>
+        </w:rPr>
+        <w:t xml:space="preserve">"successRate"</w:t>
+      </w:r>
+      <w:r>
+        <w:rPr>
+          <w:rFonts w:ascii="Droid Sans Mono" w:hAnsi="Droid Sans Mono" w:cs="Droid Sans Mono" w:eastAsia="Droid Sans Mono"/>
+          <w:color w:val="D4D4D4"/>
+          <w:sz w:val="21"/>
+        </w:rPr>
+        <w:t xml:space="preserve">:</w:t>
+      </w:r>
+      <w:r>
+        <w:rPr>
+          <w:rFonts w:ascii="Droid Sans Mono" w:hAnsi="Droid Sans Mono" w:cs="Droid Sans Mono" w:eastAsia="Droid Sans Mono"/>
+          <w:color w:val="B5CEA8"/>
+          <w:sz w:val="21"/>
+        </w:rPr>
+        <w:t xml:space="preserve">0.0</w:t>
+      </w:r>
+      <w:r>
+        <w:rPr>
+          <w:rFonts w:ascii="Droid Sans Mono" w:hAnsi="Droid Sans Mono" w:cs="Droid Sans Mono" w:eastAsia="Droid Sans Mono"/>
+          <w:color w:val="D4D4D4"/>
+          <w:sz w:val="21"/>
+        </w:rPr>
+        <w:t xml:space="preserve">},</w:t>
+      </w:r>
+      <w:r/>
+    </w:p>
+    <w:p>
+      <w:pPr>
+        <w:ind w:left="0" w:right="0" w:firstLine="0"/>
+        <w:spacing w:lineRule="atLeast" w:line="285" w:after="0" w:before="0"/>
+        <w:pBdr>
+          <w:left w:val="none" w:color="000000" w:sz="4" w:space="0"/>
+          <w:top w:val="none" w:color="000000" w:sz="4" w:space="0"/>
+          <w:right w:val="none" w:color="000000" w:sz="4" w:space="0"/>
+          <w:bottom w:val="none" w:color="000000" w:sz="4" w:space="0"/>
+        </w:pBdr>
+      </w:pPr>
+      <w:r>
+        <w:rPr>
+          <w:rFonts w:ascii="Droid Sans Mono" w:hAnsi="Droid Sans Mono" w:cs="Droid Sans Mono" w:eastAsia="Droid Sans Mono"/>
+          <w:color w:val="D4D4D4"/>
+          <w:sz w:val="21"/>
+        </w:rPr>
+        <w:t xml:space="preserve">                </w:t>
+      </w:r>
+      <w:r>
+        <w:rPr>
+          <w:rFonts w:ascii="Droid Sans Mono" w:hAnsi="Droid Sans Mono" w:cs="Droid Sans Mono" w:eastAsia="Droid Sans Mono"/>
+          <w:color w:val="9CDCFE"/>
+          <w:sz w:val="21"/>
+        </w:rPr>
+        <w:t xml:space="preserve">"initialValue"</w:t>
+      </w:r>
+      <w:r>
+        <w:rPr>
+          <w:rFonts w:ascii="Droid Sans Mono" w:hAnsi="Droid Sans Mono" w:cs="Droid Sans Mono" w:eastAsia="Droid Sans Mono"/>
+          <w:color w:val="D4D4D4"/>
+          <w:sz w:val="21"/>
+        </w:rPr>
+        <w:t xml:space="preserve">:</w:t>
+      </w:r>
+      <w:r>
+        <w:rPr>
+          <w:rFonts w:ascii="Droid Sans Mono" w:hAnsi="Droid Sans Mono" w:cs="Droid Sans Mono" w:eastAsia="Droid Sans Mono"/>
+          <w:color w:val="B5CEA8"/>
+          <w:sz w:val="21"/>
+        </w:rPr>
+        <w:t xml:space="preserve">999</w:t>
+      </w:r>
+      <w:r>
+        <w:rPr>
+          <w:rFonts w:ascii="Droid Sans Mono" w:hAnsi="Droid Sans Mono" w:cs="Droid Sans Mono" w:eastAsia="Droid Sans Mono"/>
+          <w:color w:val="D4D4D4"/>
+          <w:sz w:val="21"/>
+        </w:rPr>
+        <w:t xml:space="preserve">,</w:t>
+      </w:r>
+      <w:r/>
+    </w:p>
+    <w:p>
+      <w:pPr>
+        <w:ind w:left="0" w:right="0" w:firstLine="0"/>
+        <w:spacing w:lineRule="atLeast" w:line="285" w:after="0" w:before="0"/>
+        <w:pBdr>
+          <w:left w:val="none" w:color="000000" w:sz="4" w:space="0"/>
+          <w:top w:val="none" w:color="000000" w:sz="4" w:space="0"/>
+          <w:right w:val="none" w:color="000000" w:sz="4" w:space="0"/>
+          <w:bottom w:val="none" w:color="000000" w:sz="4" w:space="0"/>
+        </w:pBdr>
+      </w:pPr>
+      <w:r>
+        <w:rPr>
+          <w:rFonts w:ascii="Droid Sans Mono" w:hAnsi="Droid Sans Mono" w:cs="Droid Sans Mono" w:eastAsia="Droid Sans Mono"/>
+          <w:color w:val="D4D4D4"/>
+          <w:sz w:val="21"/>
+        </w:rPr>
+        <w:t xml:space="preserve">                </w:t>
+      </w:r>
+      <w:r>
+        <w:rPr>
+          <w:rFonts w:ascii="Droid Sans Mono" w:hAnsi="Droid Sans Mono" w:cs="Droid Sans Mono" w:eastAsia="Droid Sans Mono"/>
+          <w:color w:val="9CDCFE"/>
+          <w:sz w:val="21"/>
+        </w:rPr>
+        <w:t xml:space="preserve">"linkedCompartment"</w:t>
+      </w:r>
+      <w:r>
+        <w:rPr>
+          <w:rFonts w:ascii="Droid Sans Mono" w:hAnsi="Droid Sans Mono" w:cs="Droid Sans Mono" w:eastAsia="Droid Sans Mono"/>
+          <w:color w:val="D4D4D4"/>
+          <w:sz w:val="21"/>
+        </w:rPr>
+        <w:t xml:space="preserve">:[</w:t>
+      </w:r>
+      <w:r>
+        <w:rPr>
+          <w:rFonts w:ascii="Droid Sans Mono" w:hAnsi="Droid Sans Mono" w:cs="Droid Sans Mono" w:eastAsia="Droid Sans Mono"/>
+          <w:color w:val="CE9178"/>
+          <w:sz w:val="21"/>
+        </w:rPr>
+        <w:t xml:space="preserve">"I"</w:t>
+      </w:r>
+      <w:r>
+        <w:rPr>
+          <w:rFonts w:ascii="Droid Sans Mono" w:hAnsi="Droid Sans Mono" w:cs="Droid Sans Mono" w:eastAsia="Droid Sans Mono"/>
+          <w:color w:val="D4D4D4"/>
+          <w:sz w:val="21"/>
+        </w:rPr>
+        <w:t xml:space="preserve">],</w:t>
+      </w:r>
+      <w:r/>
+    </w:p>
+    <w:p>
+      <w:pPr>
+        <w:ind w:left="0" w:right="0" w:firstLine="0"/>
+        <w:spacing w:lineRule="atLeast" w:line="285" w:after="0" w:before="0"/>
+        <w:pBdr>
+          <w:left w:val="none" w:color="000000" w:sz="4" w:space="0"/>
+          <w:top w:val="none" w:color="000000" w:sz="4" w:space="0"/>
+          <w:right w:val="none" w:color="000000" w:sz="4" w:space="0"/>
+          <w:bottom w:val="none" w:color="000000" w:sz="4" w:space="0"/>
+        </w:pBdr>
+      </w:pPr>
+      <w:r>
+        <w:rPr>
+          <w:rFonts w:ascii="Droid Sans Mono" w:hAnsi="Droid Sans Mono" w:cs="Droid Sans Mono" w:eastAsia="Droid Sans Mono"/>
+          <w:color w:val="D4D4D4"/>
+          <w:sz w:val="21"/>
+        </w:rPr>
+        <w:t xml:space="preserve">                </w:t>
+      </w:r>
+      <w:r>
+        <w:rPr>
+          <w:rFonts w:ascii="Droid Sans Mono" w:hAnsi="Droid Sans Mono" w:cs="Droid Sans Mono" w:eastAsia="Droid Sans Mono"/>
+          <w:color w:val="9CDCFE"/>
+          <w:sz w:val="21"/>
+        </w:rPr>
+        <w:t xml:space="preserve">"isIn"</w:t>
+      </w:r>
+      <w:r>
+        <w:rPr>
+          <w:rFonts w:ascii="Droid Sans Mono" w:hAnsi="Droid Sans Mono" w:cs="Droid Sans Mono" w:eastAsia="Droid Sans Mono"/>
+          <w:color w:val="D4D4D4"/>
+          <w:sz w:val="21"/>
+        </w:rPr>
+        <w:t xml:space="preserve">:[</w:t>
+      </w:r>
+      <w:r>
+        <w:rPr>
+          <w:rFonts w:ascii="Droid Sans Mono" w:hAnsi="Droid Sans Mono" w:cs="Droid Sans Mono" w:eastAsia="Droid Sans Mono"/>
+          <w:color w:val="569CD6"/>
+          <w:sz w:val="21"/>
+        </w:rPr>
+        <w:t xml:space="preserve">false</w:t>
+      </w:r>
+      <w:r>
+        <w:rPr>
+          <w:rFonts w:ascii="Droid Sans Mono" w:hAnsi="Droid Sans Mono" w:cs="Droid Sans Mono" w:eastAsia="Droid Sans Mono"/>
+          <w:color w:val="D4D4D4"/>
+          <w:sz w:val="21"/>
+        </w:rPr>
+        <w:t xml:space="preserve">],</w:t>
+      </w:r>
+      <w:r/>
+    </w:p>
+    <w:p>
+      <w:pPr>
+        <w:ind w:left="0" w:right="0" w:firstLine="0"/>
+        <w:spacing w:lineRule="atLeast" w:line="285" w:after="0" w:before="0"/>
+        <w:pBdr>
+          <w:left w:val="none" w:color="000000" w:sz="4" w:space="0"/>
+          <w:top w:val="none" w:color="000000" w:sz="4" w:space="0"/>
+          <w:right w:val="none" w:color="000000" w:sz="4" w:space="0"/>
+          <w:bottom w:val="none" w:color="000000" w:sz="4" w:space="0"/>
+        </w:pBdr>
+      </w:pPr>
+      <w:r>
+        <w:rPr>
+          <w:rFonts w:ascii="Droid Sans Mono" w:hAnsi="Droid Sans Mono" w:cs="Droid Sans Mono" w:eastAsia="Droid Sans Mono"/>
+          <w:color w:val="D4D4D4"/>
+          <w:sz w:val="21"/>
+        </w:rPr>
+        <w:t xml:space="preserve">                </w:t>
+      </w:r>
+      <w:r>
+        <w:rPr>
+          <w:rFonts w:ascii="Droid Sans Mono" w:hAnsi="Droid Sans Mono" w:cs="Droid Sans Mono" w:eastAsia="Droid Sans Mono"/>
+          <w:color w:val="9CDCFE"/>
+          <w:sz w:val="21"/>
+        </w:rPr>
+        <w:t xml:space="preserve">"linkedWeight"</w:t>
+      </w:r>
+      <w:r>
+        <w:rPr>
+          <w:rFonts w:ascii="Droid Sans Mono" w:hAnsi="Droid Sans Mono" w:cs="Droid Sans Mono" w:eastAsia="Droid Sans Mono"/>
+          <w:color w:val="D4D4D4"/>
+          <w:sz w:val="21"/>
+        </w:rPr>
+        <w:t xml:space="preserve">:[</w:t>
+      </w:r>
+      <w:r>
+        <w:rPr>
+          <w:rFonts w:ascii="Droid Sans Mono" w:hAnsi="Droid Sans Mono" w:cs="Droid Sans Mono" w:eastAsia="Droid Sans Mono"/>
+          <w:color w:val="B5CEA8"/>
+          <w:sz w:val="21"/>
+        </w:rPr>
+        <w:t xml:space="preserve">1.0</w:t>
+      </w:r>
+      <w:r>
+        <w:rPr>
+          <w:rFonts w:ascii="Droid Sans Mono" w:hAnsi="Droid Sans Mono" w:cs="Droid Sans Mono" w:eastAsia="Droid Sans Mono"/>
+          <w:color w:val="D4D4D4"/>
+          <w:sz w:val="21"/>
+        </w:rPr>
+        <w:t xml:space="preserve">]</w:t>
+      </w:r>
+      <w:r/>
+    </w:p>
+    <w:p>
+      <w:pPr>
+        <w:ind w:left="0" w:right="0" w:firstLine="0"/>
+        <w:spacing w:lineRule="atLeast" w:line="285" w:after="0" w:before="0"/>
+        <w:pBdr>
+          <w:left w:val="none" w:color="000000" w:sz="4" w:space="0"/>
+          <w:top w:val="none" w:color="000000" w:sz="4" w:space="0"/>
+          <w:right w:val="none" w:color="000000" w:sz="4" w:space="0"/>
+          <w:bottom w:val="none" w:color="000000" w:sz="4" w:space="0"/>
+        </w:pBdr>
+      </w:pPr>
+      <w:r>
+        <w:rPr>
+          <w:rFonts w:ascii="Droid Sans Mono" w:hAnsi="Droid Sans Mono" w:cs="Droid Sans Mono" w:eastAsia="Droid Sans Mono"/>
+          <w:color w:val="D4D4D4"/>
+          <w:sz w:val="21"/>
+        </w:rPr>
+        <w:t xml:space="preserve">            },</w:t>
+      </w:r>
+      <w:r/>
+    </w:p>
+    <w:p>
+      <w:pPr>
+        <w:ind w:left="0" w:right="0" w:firstLine="0"/>
+        <w:spacing w:lineRule="atLeast" w:line="285" w:after="0" w:before="0"/>
+        <w:pBdr>
+          <w:left w:val="none" w:color="000000" w:sz="4" w:space="0"/>
+          <w:top w:val="none" w:color="000000" w:sz="4" w:space="0"/>
+          <w:right w:val="none" w:color="000000" w:sz="4" w:space="0"/>
+          <w:bottom w:val="none" w:color="000000" w:sz="4" w:space="0"/>
+        </w:pBdr>
+      </w:pPr>
+      <w:r>
+        <w:rPr>
+          <w:rFonts w:ascii="Droid Sans Mono" w:hAnsi="Droid Sans Mono" w:cs="Droid Sans Mono" w:eastAsia="Droid Sans Mono"/>
+          <w:color w:val="D4D4D4"/>
+          <w:sz w:val="21"/>
+        </w:rPr>
+        <w:t xml:space="preserve">            {</w:t>
+      </w:r>
+      <w:r/>
+    </w:p>
+    <w:p>
+      <w:pPr>
+        <w:ind w:left="0" w:right="0" w:firstLine="0"/>
+        <w:spacing w:lineRule="atLeast" w:line="285" w:after="0" w:before="0"/>
+        <w:pBdr>
+          <w:left w:val="none" w:color="000000" w:sz="4" w:space="0"/>
+          <w:top w:val="none" w:color="000000" w:sz="4" w:space="0"/>
+          <w:right w:val="none" w:color="000000" w:sz="4" w:space="0"/>
+          <w:bottom w:val="none" w:color="000000" w:sz="4" w:space="0"/>
+        </w:pBdr>
+      </w:pPr>
+      <w:r>
+        <w:rPr>
+          <w:rFonts w:ascii="Droid Sans Mono" w:hAnsi="Droid Sans Mono" w:cs="Droid Sans Mono" w:eastAsia="Droid Sans Mono"/>
+          <w:color w:val="D4D4D4"/>
+          <w:sz w:val="21"/>
+        </w:rPr>
+        <w:t xml:space="preserve">                </w:t>
+      </w:r>
+      <w:r>
+        <w:rPr>
+          <w:rFonts w:ascii="Droid Sans Mono" w:hAnsi="Droid Sans Mono" w:cs="Droid Sans Mono" w:eastAsia="Droid Sans Mono"/>
+          <w:color w:val="9CDCFE"/>
+          <w:sz w:val="21"/>
+        </w:rPr>
+        <w:t xml:space="preserve">"name"</w:t>
+      </w:r>
+      <w:r>
+        <w:rPr>
+          <w:rFonts w:ascii="Droid Sans Mono" w:hAnsi="Droid Sans Mono" w:cs="Droid Sans Mono" w:eastAsia="Droid Sans Mono"/>
+          <w:color w:val="D4D4D4"/>
+          <w:sz w:val="21"/>
+        </w:rPr>
+        <w:t xml:space="preserve">:</w:t>
+      </w:r>
+      <w:r>
+        <w:rPr>
+          <w:rFonts w:ascii="Droid Sans Mono" w:hAnsi="Droid Sans Mono" w:cs="Droid Sans Mono" w:eastAsia="Droid Sans Mono"/>
+          <w:color w:val="CE9178"/>
+          <w:sz w:val="21"/>
+        </w:rPr>
+        <w:t xml:space="preserve">"I"</w:t>
+      </w:r>
+      <w:r>
+        <w:rPr>
+          <w:rFonts w:ascii="Droid Sans Mono" w:hAnsi="Droid Sans Mono" w:cs="Droid Sans Mono" w:eastAsia="Droid Sans Mono"/>
+          <w:color w:val="D4D4D4"/>
+          <w:sz w:val="21"/>
+        </w:rPr>
+        <w:t xml:space="preserve">,</w:t>
+      </w:r>
+      <w:r/>
+    </w:p>
+    <w:p>
+      <w:pPr>
+        <w:ind w:left="0" w:right="0" w:firstLine="0"/>
+        <w:spacing w:lineRule="atLeast" w:line="285" w:after="0" w:before="0"/>
+        <w:pBdr>
+          <w:left w:val="none" w:color="000000" w:sz="4" w:space="0"/>
+          <w:top w:val="none" w:color="000000" w:sz="4" w:space="0"/>
+          <w:right w:val="none" w:color="000000" w:sz="4" w:space="0"/>
+          <w:bottom w:val="none" w:color="000000" w:sz="4" w:space="0"/>
+        </w:pBdr>
+      </w:pPr>
+      <w:r>
+        <w:rPr>
+          <w:rFonts w:ascii="Droid Sans Mono" w:hAnsi="Droid Sans Mono" w:cs="Droid Sans Mono" w:eastAsia="Droid Sans Mono"/>
+          <w:color w:val="D4D4D4"/>
+          <w:sz w:val="21"/>
+        </w:rPr>
+        <w:t xml:space="preserve">                </w:t>
+      </w:r>
+      <w:r>
+        <w:rPr>
+          <w:rFonts w:ascii="Droid Sans Mono" w:hAnsi="Droid Sans Mono" w:cs="Droid Sans Mono" w:eastAsia="Droid Sans Mono"/>
+          <w:color w:val="9CDCFE"/>
+          <w:sz w:val="21"/>
+        </w:rPr>
+        <w:t xml:space="preserve">"distribution"</w:t>
+      </w:r>
+      <w:r>
+        <w:rPr>
+          <w:rFonts w:ascii="Droid Sans Mono" w:hAnsi="Droid Sans Mono" w:cs="Droid Sans Mono" w:eastAsia="Droid Sans Mono"/>
+          <w:color w:val="D4D4D4"/>
+          <w:sz w:val="21"/>
+        </w:rPr>
+        <w:t xml:space="preserve">:{</w:t>
+      </w:r>
+      <w:r>
+        <w:rPr>
+          <w:rFonts w:ascii="Droid Sans Mono" w:hAnsi="Droid Sans Mono" w:cs="Droid Sans Mono" w:eastAsia="Droid Sans Mono"/>
+          <w:color w:val="9CDCFE"/>
+          <w:sz w:val="21"/>
+        </w:rPr>
+        <w:t xml:space="preserve">"name"</w:t>
+      </w:r>
+      <w:r>
+        <w:rPr>
+          <w:rFonts w:ascii="Droid Sans Mono" w:hAnsi="Droid Sans Mono" w:cs="Droid Sans Mono" w:eastAsia="Droid Sans Mono"/>
+          <w:color w:val="D4D4D4"/>
+          <w:sz w:val="21"/>
+        </w:rPr>
+        <w:t xml:space="preserve">:</w:t>
+      </w:r>
+      <w:r>
+        <w:rPr>
+          <w:rFonts w:ascii="Droid Sans Mono" w:hAnsi="Droid Sans Mono" w:cs="Droid Sans Mono" w:eastAsia="Droid Sans Mono"/>
+          <w:color w:val="CE9178"/>
+          <w:sz w:val="21"/>
+        </w:rPr>
+        <w:t xml:space="preserve">"gamma"</w:t>
+      </w:r>
+      <w:r>
+        <w:rPr>
+          <w:rFonts w:ascii="Droid Sans Mono" w:hAnsi="Droid Sans Mono" w:cs="Droid Sans Mono" w:eastAsia="Droid Sans Mono"/>
+          <w:color w:val="D4D4D4"/>
+          <w:sz w:val="21"/>
+        </w:rPr>
+        <w:t xml:space="preserve">,</w:t>
+      </w:r>
+      <w:r>
+        <w:rPr>
+          <w:rFonts w:ascii="Droid Sans Mono" w:hAnsi="Droid Sans Mono" w:cs="Droid Sans Mono" w:eastAsia="Droid Sans Mono"/>
+          <w:color w:val="9CDCFE"/>
+          <w:sz w:val="21"/>
+        </w:rPr>
+        <w:t xml:space="preserve">"shape"</w:t>
+      </w:r>
+      <w:r>
+        <w:rPr>
+          <w:rFonts w:ascii="Droid Sans Mono" w:hAnsi="Droid Sans Mono" w:cs="Droid Sans Mono" w:eastAsia="Droid Sans Mono"/>
+          <w:color w:val="D4D4D4"/>
+          <w:sz w:val="21"/>
+        </w:rPr>
+        <w:t xml:space="preserve">:</w:t>
+      </w:r>
+      <w:r>
+        <w:rPr>
+          <w:rFonts w:ascii="Droid Sans Mono" w:hAnsi="Droid Sans Mono" w:cs="Droid Sans Mono" w:eastAsia="Droid Sans Mono"/>
+          <w:color w:val="B5CEA8"/>
+          <w:sz w:val="21"/>
+        </w:rPr>
+        <w:t xml:space="preserve">5</w:t>
+      </w:r>
+      <w:r>
+        <w:rPr>
+          <w:rFonts w:ascii="Droid Sans Mono" w:hAnsi="Droid Sans Mono" w:cs="Droid Sans Mono" w:eastAsia="Droid Sans Mono"/>
+          <w:color w:val="D4D4D4"/>
+          <w:sz w:val="21"/>
+        </w:rPr>
+        <w:t xml:space="preserve">,</w:t>
+      </w:r>
+      <w:r>
+        <w:rPr>
+          <w:rFonts w:ascii="Droid Sans Mono" w:hAnsi="Droid Sans Mono" w:cs="Droid Sans Mono" w:eastAsia="Droid Sans Mono"/>
+          <w:color w:val="9CDCFE"/>
+          <w:sz w:val="21"/>
+        </w:rPr>
+        <w:t xml:space="preserve">"scale"</w:t>
+      </w:r>
+      <w:r>
+        <w:rPr>
+          <w:rFonts w:ascii="Droid Sans Mono" w:hAnsi="Droid Sans Mono" w:cs="Droid Sans Mono" w:eastAsia="Droid Sans Mono"/>
+          <w:color w:val="D4D4D4"/>
+          <w:sz w:val="21"/>
+        </w:rPr>
+        <w:t xml:space="preserve">:</w:t>
+      </w:r>
+      <w:r>
+        <w:rPr>
+          <w:rFonts w:ascii="Droid Sans Mono" w:hAnsi="Droid Sans Mono" w:cs="Droid Sans Mono" w:eastAsia="Droid Sans Mono"/>
+          <w:color w:val="B5CEA8"/>
+          <w:sz w:val="21"/>
+        </w:rPr>
+        <w:t xml:space="preserve">40</w:t>
+      </w:r>
+      <w:r>
+        <w:rPr>
+          <w:rFonts w:ascii="Droid Sans Mono" w:hAnsi="Droid Sans Mono" w:cs="Droid Sans Mono" w:eastAsia="Droid Sans Mono"/>
+          <w:color w:val="D4D4D4"/>
+          <w:sz w:val="21"/>
+        </w:rPr>
+        <w:t xml:space="preserve">},</w:t>
+      </w:r>
+      <w:r/>
+    </w:p>
+    <w:p>
+      <w:pPr>
+        <w:ind w:left="0" w:right="0" w:firstLine="0"/>
+        <w:spacing w:lineRule="atLeast" w:line="285" w:after="0" w:before="0"/>
+        <w:pBdr>
+          <w:left w:val="none" w:color="000000" w:sz="4" w:space="0"/>
+          <w:top w:val="none" w:color="000000" w:sz="4" w:space="0"/>
+          <w:right w:val="none" w:color="000000" w:sz="4" w:space="0"/>
+          <w:bottom w:val="none" w:color="000000" w:sz="4" w:space="0"/>
+        </w:pBdr>
+      </w:pPr>
+      <w:r>
+        <w:rPr>
+          <w:rFonts w:ascii="Droid Sans Mono" w:hAnsi="Droid Sans Mono" w:cs="Droid Sans Mono" w:eastAsia="Droid Sans Mono"/>
+          <w:color w:val="D4D4D4"/>
+          <w:sz w:val="21"/>
+        </w:rPr>
+        <w:t xml:space="preserve">                </w:t>
+      </w:r>
+      <w:r>
+        <w:rPr>
+          <w:rFonts w:ascii="Droid Sans Mono" w:hAnsi="Droid Sans Mono" w:cs="Droid Sans Mono" w:eastAsia="Droid Sans Mono"/>
+          <w:color w:val="9CDCFE"/>
+          <w:sz w:val="21"/>
+        </w:rPr>
+        <w:t xml:space="preserve">"initialValue"</w:t>
+      </w:r>
+      <w:r>
+        <w:rPr>
+          <w:rFonts w:ascii="Droid Sans Mono" w:hAnsi="Droid Sans Mono" w:cs="Droid Sans Mono" w:eastAsia="Droid Sans Mono"/>
+          <w:color w:val="D4D4D4"/>
+          <w:sz w:val="21"/>
+        </w:rPr>
+        <w:t xml:space="preserve">:</w:t>
+      </w:r>
+      <w:r>
+        <w:rPr>
+          <w:rFonts w:ascii="Droid Sans Mono" w:hAnsi="Droid Sans Mono" w:cs="Droid Sans Mono" w:eastAsia="Droid Sans Mono"/>
+          <w:color w:val="B5CEA8"/>
+          <w:sz w:val="21"/>
+        </w:rPr>
+        <w:t xml:space="preserve">1</w:t>
+      </w:r>
+      <w:r>
+        <w:rPr>
+          <w:rFonts w:ascii="Droid Sans Mono" w:hAnsi="Droid Sans Mono" w:cs="Droid Sans Mono" w:eastAsia="Droid Sans Mono"/>
+          <w:color w:val="D4D4D4"/>
+          <w:sz w:val="21"/>
+        </w:rPr>
+        <w:t xml:space="preserve">,</w:t>
+      </w:r>
+      <w:r/>
+    </w:p>
+    <w:p>
+      <w:pPr>
+        <w:ind w:left="0" w:right="0" w:firstLine="0"/>
+        <w:spacing w:lineRule="atLeast" w:line="285" w:after="0" w:before="0"/>
+        <w:pBdr>
+          <w:left w:val="none" w:color="000000" w:sz="4" w:space="0"/>
+          <w:top w:val="none" w:color="000000" w:sz="4" w:space="0"/>
+          <w:right w:val="none" w:color="000000" w:sz="4" w:space="0"/>
+          <w:bottom w:val="none" w:color="000000" w:sz="4" w:space="0"/>
+        </w:pBdr>
+      </w:pPr>
+      <w:r>
+        <w:rPr>
+          <w:rFonts w:ascii="Droid Sans Mono" w:hAnsi="Droid Sans Mono" w:cs="Droid Sans Mono" w:eastAsia="Droid Sans Mono"/>
+          <w:color w:val="D4D4D4"/>
+          <w:sz w:val="21"/>
+        </w:rPr>
+        <w:t xml:space="preserve">                </w:t>
+      </w:r>
+      <w:r>
+        <w:rPr>
+          <w:rFonts w:ascii="Droid Sans Mono" w:hAnsi="Droid Sans Mono" w:cs="Droid Sans Mono" w:eastAsia="Droid Sans Mono"/>
+          <w:color w:val="9CDCFE"/>
+          <w:sz w:val="21"/>
+        </w:rPr>
+        <w:t xml:space="preserve">"linkedCompartment"</w:t>
+      </w:r>
+      <w:r>
+        <w:rPr>
+          <w:rFonts w:ascii="Droid Sans Mono" w:hAnsi="Droid Sans Mono" w:cs="Droid Sans Mono" w:eastAsia="Droid Sans Mono"/>
+          <w:color w:val="D4D4D4"/>
+          <w:sz w:val="21"/>
+        </w:rPr>
+        <w:t xml:space="preserve">:[</w:t>
+      </w:r>
+      <w:r>
+        <w:rPr>
+          <w:rFonts w:ascii="Droid Sans Mono" w:hAnsi="Droid Sans Mono" w:cs="Droid Sans Mono" w:eastAsia="Droid Sans Mono"/>
+          <w:color w:val="CE9178"/>
+          <w:sz w:val="21"/>
+        </w:rPr>
+        <w:t xml:space="preserve">"S"</w:t>
+      </w:r>
+      <w:r>
+        <w:rPr>
+          <w:rFonts w:ascii="Droid Sans Mono" w:hAnsi="Droid Sans Mono" w:cs="Droid Sans Mono" w:eastAsia="Droid Sans Mono"/>
+          <w:color w:val="D4D4D4"/>
+          <w:sz w:val="21"/>
+        </w:rPr>
+        <w:t xml:space="preserve">,</w:t>
+      </w:r>
+      <w:r>
+        <w:rPr>
+          <w:rFonts w:ascii="Droid Sans Mono" w:hAnsi="Droid Sans Mono" w:cs="Droid Sans Mono" w:eastAsia="Droid Sans Mono"/>
+          <w:color w:val="CE9178"/>
+          <w:sz w:val="21"/>
+        </w:rPr>
+        <w:t xml:space="preserve">"R"</w:t>
+      </w:r>
+      <w:r>
+        <w:rPr>
+          <w:rFonts w:ascii="Droid Sans Mono" w:hAnsi="Droid Sans Mono" w:cs="Droid Sans Mono" w:eastAsia="Droid Sans Mono"/>
+          <w:color w:val="D4D4D4"/>
+          <w:sz w:val="21"/>
+        </w:rPr>
+        <w:t xml:space="preserve">],</w:t>
+      </w:r>
+      <w:r/>
+    </w:p>
+    <w:p>
+      <w:pPr>
+        <w:ind w:left="0" w:right="0" w:firstLine="0"/>
+        <w:spacing w:lineRule="atLeast" w:line="285" w:after="0" w:before="0"/>
+        <w:pBdr>
+          <w:left w:val="none" w:color="000000" w:sz="4" w:space="0"/>
+          <w:top w:val="none" w:color="000000" w:sz="4" w:space="0"/>
+          <w:right w:val="none" w:color="000000" w:sz="4" w:space="0"/>
+          <w:bottom w:val="none" w:color="000000" w:sz="4" w:space="0"/>
+        </w:pBdr>
+      </w:pPr>
+      <w:r>
+        <w:rPr>
+          <w:rFonts w:ascii="Droid Sans Mono" w:hAnsi="Droid Sans Mono" w:cs="Droid Sans Mono" w:eastAsia="Droid Sans Mono"/>
+          <w:color w:val="D4D4D4"/>
+          <w:sz w:val="21"/>
+        </w:rPr>
+        <w:t xml:space="preserve">                </w:t>
+      </w:r>
+      <w:r>
+        <w:rPr>
+          <w:rFonts w:ascii="Droid Sans Mono" w:hAnsi="Droid Sans Mono" w:cs="Droid Sans Mono" w:eastAsia="Droid Sans Mono"/>
+          <w:color w:val="9CDCFE"/>
+          <w:sz w:val="21"/>
+        </w:rPr>
+        <w:t xml:space="preserve">"isIn"</w:t>
+      </w:r>
+      <w:r>
+        <w:rPr>
+          <w:rFonts w:ascii="Droid Sans Mono" w:hAnsi="Droid Sans Mono" w:cs="Droid Sans Mono" w:eastAsia="Droid Sans Mono"/>
+          <w:color w:val="D4D4D4"/>
+          <w:sz w:val="21"/>
+        </w:rPr>
+        <w:t xml:space="preserve">:[</w:t>
+      </w:r>
+      <w:r>
+        <w:rPr>
+          <w:rFonts w:ascii="Droid Sans Mono" w:hAnsi="Droid Sans Mono" w:cs="Droid Sans Mono" w:eastAsia="Droid Sans Mono"/>
+          <w:color w:val="569CD6"/>
+          <w:sz w:val="21"/>
+        </w:rPr>
+        <w:t xml:space="preserve">true</w:t>
+      </w:r>
+      <w:r>
+        <w:rPr>
+          <w:rFonts w:ascii="Droid Sans Mono" w:hAnsi="Droid Sans Mono" w:cs="Droid Sans Mono" w:eastAsia="Droid Sans Mono"/>
+          <w:color w:val="D4D4D4"/>
+          <w:sz w:val="21"/>
+        </w:rPr>
+        <w:t xml:space="preserve">,</w:t>
+      </w:r>
+      <w:r>
+        <w:rPr>
+          <w:rFonts w:ascii="Droid Sans Mono" w:hAnsi="Droid Sans Mono" w:cs="Droid Sans Mono" w:eastAsia="Droid Sans Mono"/>
+          <w:color w:val="569CD6"/>
+          <w:sz w:val="21"/>
+        </w:rPr>
+        <w:t xml:space="preserve">false</w:t>
+      </w:r>
+      <w:r>
+        <w:rPr>
+          <w:rFonts w:ascii="Droid Sans Mono" w:hAnsi="Droid Sans Mono" w:cs="Droid Sans Mono" w:eastAsia="Droid Sans Mono"/>
+          <w:color w:val="D4D4D4"/>
+          <w:sz w:val="21"/>
+        </w:rPr>
+        <w:t xml:space="preserve">],</w:t>
+      </w:r>
+      <w:r/>
+    </w:p>
+    <w:p>
+      <w:pPr>
+        <w:ind w:left="0" w:right="0" w:firstLine="0"/>
+        <w:spacing w:lineRule="atLeast" w:line="285" w:after="0" w:before="0"/>
+        <w:pBdr>
+          <w:left w:val="none" w:color="000000" w:sz="4" w:space="0"/>
+          <w:top w:val="none" w:color="000000" w:sz="4" w:space="0"/>
+          <w:right w:val="none" w:color="000000" w:sz="4" w:space="0"/>
+          <w:bottom w:val="none" w:color="000000" w:sz="4" w:space="0"/>
+        </w:pBdr>
+      </w:pPr>
+      <w:r>
+        <w:rPr>
+          <w:rFonts w:ascii="Droid Sans Mono" w:hAnsi="Droid Sans Mono" w:cs="Droid Sans Mono" w:eastAsia="Droid Sans Mono"/>
+          <w:color w:val="D4D4D4"/>
+          <w:sz w:val="21"/>
+        </w:rPr>
+        <w:t xml:space="preserve">                </w:t>
+      </w:r>
+      <w:r>
+        <w:rPr>
+          <w:rFonts w:ascii="Droid Sans Mono" w:hAnsi="Droid Sans Mono" w:cs="Droid Sans Mono" w:eastAsia="Droid Sans Mono"/>
+          <w:color w:val="9CDCFE"/>
+          <w:sz w:val="21"/>
+        </w:rPr>
+        <w:t xml:space="preserve">"linkedWeight"</w:t>
+      </w:r>
+      <w:r>
+        <w:rPr>
+          <w:rFonts w:ascii="Droid Sans Mono" w:hAnsi="Droid Sans Mono" w:cs="Droid Sans Mono" w:eastAsia="Droid Sans Mono"/>
+          <w:color w:val="D4D4D4"/>
+          <w:sz w:val="21"/>
+        </w:rPr>
+        <w:t xml:space="preserve">:[</w:t>
+      </w:r>
+      <w:r>
+        <w:rPr>
+          <w:rFonts w:ascii="Droid Sans Mono" w:hAnsi="Droid Sans Mono" w:cs="Droid Sans Mono" w:eastAsia="Droid Sans Mono"/>
+          <w:color w:val="B5CEA8"/>
+          <w:sz w:val="21"/>
+        </w:rPr>
+        <w:t xml:space="preserve">1.0</w:t>
+      </w:r>
+      <w:r>
+        <w:rPr>
+          <w:rFonts w:ascii="Droid Sans Mono" w:hAnsi="Droid Sans Mono" w:cs="Droid Sans Mono" w:eastAsia="Droid Sans Mono"/>
+          <w:color w:val="D4D4D4"/>
+          <w:sz w:val="21"/>
+        </w:rPr>
+        <w:t xml:space="preserve">,</w:t>
+      </w:r>
+      <w:r>
+        <w:rPr>
+          <w:rFonts w:ascii="Droid Sans Mono" w:hAnsi="Droid Sans Mono" w:cs="Droid Sans Mono" w:eastAsia="Droid Sans Mono"/>
+          <w:color w:val="B5CEA8"/>
+          <w:sz w:val="21"/>
+        </w:rPr>
+        <w:t xml:space="preserve">1.0</w:t>
+      </w:r>
+      <w:r>
+        <w:rPr>
+          <w:rFonts w:ascii="Droid Sans Mono" w:hAnsi="Droid Sans Mono" w:cs="Droid Sans Mono" w:eastAsia="Droid Sans Mono"/>
+          <w:color w:val="D4D4D4"/>
+          <w:sz w:val="21"/>
+        </w:rPr>
+        <w:t xml:space="preserve">]</w:t>
+      </w:r>
+      <w:r/>
+    </w:p>
+    <w:p>
+      <w:pPr>
+        <w:ind w:left="0" w:right="0" w:firstLine="0"/>
+        <w:spacing w:lineRule="atLeast" w:line="285" w:after="0" w:before="0"/>
+        <w:pBdr>
+          <w:left w:val="none" w:color="000000" w:sz="4" w:space="0"/>
+          <w:top w:val="none" w:color="000000" w:sz="4" w:space="0"/>
+          <w:right w:val="none" w:color="000000" w:sz="4" w:space="0"/>
+          <w:bottom w:val="none" w:color="000000" w:sz="4" w:space="0"/>
+        </w:pBdr>
+      </w:pPr>
+      <w:r>
+        <w:rPr>
+          <w:rFonts w:ascii="Droid Sans Mono" w:hAnsi="Droid Sans Mono" w:cs="Droid Sans Mono" w:eastAsia="Droid Sans Mono"/>
+          <w:color w:val="D4D4D4"/>
+          <w:sz w:val="21"/>
+        </w:rPr>
+        <w:t xml:space="preserve">            },</w:t>
+      </w:r>
+      <w:r/>
+    </w:p>
+    <w:p>
+      <w:pPr>
+        <w:ind w:left="0" w:right="0" w:firstLine="0"/>
+        <w:spacing w:lineRule="atLeast" w:line="285" w:after="0" w:before="0"/>
+        <w:pBdr>
+          <w:left w:val="none" w:color="000000" w:sz="4" w:space="0"/>
+          <w:top w:val="none" w:color="000000" w:sz="4" w:space="0"/>
+          <w:right w:val="none" w:color="000000" w:sz="4" w:space="0"/>
+          <w:bottom w:val="none" w:color="000000" w:sz="4" w:space="0"/>
+        </w:pBdr>
+      </w:pPr>
+      <w:r>
+        <w:rPr>
+          <w:rFonts w:ascii="Droid Sans Mono" w:hAnsi="Droid Sans Mono" w:cs="Droid Sans Mono" w:eastAsia="Droid Sans Mono"/>
+          <w:color w:val="D4D4D4"/>
+          <w:sz w:val="21"/>
+        </w:rPr>
+        <w:t xml:space="preserve">            {</w:t>
+      </w:r>
+      <w:r/>
+    </w:p>
+    <w:p>
+      <w:pPr>
+        <w:ind w:left="0" w:right="0" w:firstLine="0"/>
+        <w:spacing w:lineRule="atLeast" w:line="285" w:after="0" w:before="0"/>
+        <w:pBdr>
+          <w:left w:val="none" w:color="000000" w:sz="4" w:space="0"/>
+          <w:top w:val="none" w:color="000000" w:sz="4" w:space="0"/>
+          <w:right w:val="none" w:color="000000" w:sz="4" w:space="0"/>
+          <w:bottom w:val="none" w:color="000000" w:sz="4" w:space="0"/>
+        </w:pBdr>
+      </w:pPr>
+      <w:r>
+        <w:rPr>
+          <w:rFonts w:ascii="Droid Sans Mono" w:hAnsi="Droid Sans Mono" w:cs="Droid Sans Mono" w:eastAsia="Droid Sans Mono"/>
+          <w:color w:val="D4D4D4"/>
+          <w:sz w:val="21"/>
+        </w:rPr>
+        <w:t xml:space="preserve">                </w:t>
+      </w:r>
+      <w:r>
+        <w:rPr>
+          <w:rFonts w:ascii="Droid Sans Mono" w:hAnsi="Droid Sans Mono" w:cs="Droid Sans Mono" w:eastAsia="Droid Sans Mono"/>
+          <w:color w:val="9CDCFE"/>
+          <w:sz w:val="21"/>
+        </w:rPr>
+        <w:t xml:space="preserve">"name"</w:t>
+      </w:r>
+      <w:r>
+        <w:rPr>
+          <w:rFonts w:ascii="Droid Sans Mono" w:hAnsi="Droid Sans Mono" w:cs="Droid Sans Mono" w:eastAsia="Droid Sans Mono"/>
+          <w:color w:val="D4D4D4"/>
+          <w:sz w:val="21"/>
+        </w:rPr>
+        <w:t xml:space="preserve">:</w:t>
+      </w:r>
+      <w:r>
+        <w:rPr>
+          <w:rFonts w:ascii="Droid Sans Mono" w:hAnsi="Droid Sans Mono" w:cs="Droid Sans Mono" w:eastAsia="Droid Sans Mono"/>
+          <w:color w:val="CE9178"/>
+          <w:sz w:val="21"/>
+        </w:rPr>
+        <w:t xml:space="preserve">"R"</w:t>
+      </w:r>
+      <w:r>
+        <w:rPr>
+          <w:rFonts w:ascii="Droid Sans Mono" w:hAnsi="Droid Sans Mono" w:cs="Droid Sans Mono" w:eastAsia="Droid Sans Mono"/>
+          <w:color w:val="D4D4D4"/>
+          <w:sz w:val="21"/>
+        </w:rPr>
+        <w:t xml:space="preserve">,</w:t>
+      </w:r>
+      <w:r/>
+    </w:p>
+    <w:p>
+      <w:pPr>
+        <w:ind w:left="0" w:right="0" w:firstLine="0"/>
+        <w:spacing w:lineRule="atLeast" w:line="285" w:after="0" w:before="0"/>
+        <w:pBdr>
+          <w:left w:val="none" w:color="000000" w:sz="4" w:space="0"/>
+          <w:top w:val="none" w:color="000000" w:sz="4" w:space="0"/>
+          <w:right w:val="none" w:color="000000" w:sz="4" w:space="0"/>
+          <w:bottom w:val="none" w:color="000000" w:sz="4" w:space="0"/>
+        </w:pBdr>
+      </w:pPr>
+      <w:r>
+        <w:rPr>
+          <w:rFonts w:ascii="Droid Sans Mono" w:hAnsi="Droid Sans Mono" w:cs="Droid Sans Mono" w:eastAsia="Droid Sans Mono"/>
+          <w:color w:val="D4D4D4"/>
+          <w:sz w:val="21"/>
+        </w:rPr>
+        <w:t xml:space="preserve">                </w:t>
+      </w:r>
+      <w:r>
+        <w:rPr>
+          <w:rFonts w:ascii="Droid Sans Mono" w:hAnsi="Droid Sans Mono" w:cs="Droid Sans Mono" w:eastAsia="Droid Sans Mono"/>
+          <w:color w:val="9CDCFE"/>
+          <w:sz w:val="21"/>
+        </w:rPr>
+        <w:t xml:space="preserve">"distribution"</w:t>
+      </w:r>
+      <w:r>
+        <w:rPr>
+          <w:rFonts w:ascii="Droid Sans Mono" w:hAnsi="Droid Sans Mono" w:cs="Droid Sans Mono" w:eastAsia="Droid Sans Mono"/>
+          <w:color w:val="D4D4D4"/>
+          <w:sz w:val="21"/>
+        </w:rPr>
+        <w:t xml:space="preserve">:{</w:t>
+      </w:r>
+      <w:r>
+        <w:rPr>
+          <w:rFonts w:ascii="Droid Sans Mono" w:hAnsi="Droid Sans Mono" w:cs="Droid Sans Mono" w:eastAsia="Droid Sans Mono"/>
+          <w:color w:val="9CDCFE"/>
+          <w:sz w:val="21"/>
+        </w:rPr>
+        <w:t xml:space="preserve">"name"</w:t>
+      </w:r>
+      <w:r>
+        <w:rPr>
+          <w:rFonts w:ascii="Droid Sans Mono" w:hAnsi="Droid Sans Mono" w:cs="Droid Sans Mono" w:eastAsia="Droid Sans Mono"/>
+          <w:color w:val="D4D4D4"/>
+          <w:sz w:val="21"/>
+        </w:rPr>
+        <w:t xml:space="preserve">:</w:t>
+      </w:r>
+      <w:r>
+        <w:rPr>
+          <w:rFonts w:ascii="Droid Sans Mono" w:hAnsi="Droid Sans Mono" w:cs="Droid Sans Mono" w:eastAsia="Droid Sans Mono"/>
+          <w:color w:val="CE9178"/>
+          <w:sz w:val="21"/>
+        </w:rPr>
+        <w:t xml:space="preserve">"bernoulli"</w:t>
+      </w:r>
+      <w:r>
+        <w:rPr>
+          <w:rFonts w:ascii="Droid Sans Mono" w:hAnsi="Droid Sans Mono" w:cs="Droid Sans Mono" w:eastAsia="Droid Sans Mono"/>
+          <w:color w:val="D4D4D4"/>
+          <w:sz w:val="21"/>
+        </w:rPr>
+        <w:t xml:space="preserve">,</w:t>
+      </w:r>
+      <w:r>
+        <w:rPr>
+          <w:rFonts w:ascii="Droid Sans Mono" w:hAnsi="Droid Sans Mono" w:cs="Droid Sans Mono" w:eastAsia="Droid Sans Mono"/>
+          <w:color w:val="9CDCFE"/>
+          <w:sz w:val="21"/>
+        </w:rPr>
+        <w:t xml:space="preserve">"successRate"</w:t>
+      </w:r>
+      <w:r>
+        <w:rPr>
+          <w:rFonts w:ascii="Droid Sans Mono" w:hAnsi="Droid Sans Mono" w:cs="Droid Sans Mono" w:eastAsia="Droid Sans Mono"/>
+          <w:color w:val="D4D4D4"/>
+          <w:sz w:val="21"/>
+        </w:rPr>
+        <w:t xml:space="preserve">:</w:t>
+      </w:r>
+      <w:r>
+        <w:rPr>
+          <w:rFonts w:ascii="Droid Sans Mono" w:hAnsi="Droid Sans Mono" w:cs="Droid Sans Mono" w:eastAsia="Droid Sans Mono"/>
+          <w:color w:val="B5CEA8"/>
+          <w:sz w:val="21"/>
+        </w:rPr>
+        <w:t xml:space="preserve">0.0</w:t>
+      </w:r>
+      <w:r>
+        <w:rPr>
+          <w:rFonts w:ascii="Droid Sans Mono" w:hAnsi="Droid Sans Mono" w:cs="Droid Sans Mono" w:eastAsia="Droid Sans Mono"/>
+          <w:color w:val="D4D4D4"/>
+          <w:sz w:val="21"/>
+        </w:rPr>
+        <w:t xml:space="preserve">},</w:t>
+      </w:r>
+      <w:r/>
+    </w:p>
+    <w:p>
+      <w:pPr>
+        <w:ind w:left="0" w:right="0" w:firstLine="0"/>
+        <w:spacing w:lineRule="atLeast" w:line="285" w:after="0" w:before="0"/>
+        <w:pBdr>
+          <w:left w:val="none" w:color="000000" w:sz="4" w:space="0"/>
+          <w:top w:val="none" w:color="000000" w:sz="4" w:space="0"/>
+          <w:right w:val="none" w:color="000000" w:sz="4" w:space="0"/>
+          <w:bottom w:val="none" w:color="000000" w:sz="4" w:space="0"/>
+        </w:pBdr>
+      </w:pPr>
+      <w:r>
+        <w:rPr>
+          <w:rFonts w:ascii="Droid Sans Mono" w:hAnsi="Droid Sans Mono" w:cs="Droid Sans Mono" w:eastAsia="Droid Sans Mono"/>
+          <w:color w:val="D4D4D4"/>
+          <w:sz w:val="21"/>
+        </w:rPr>
+        <w:t xml:space="preserve">                </w:t>
+      </w:r>
+      <w:r>
+        <w:rPr>
+          <w:rFonts w:ascii="Droid Sans Mono" w:hAnsi="Droid Sans Mono" w:cs="Droid Sans Mono" w:eastAsia="Droid Sans Mono"/>
+          <w:color w:val="9CDCFE"/>
+          <w:sz w:val="21"/>
+        </w:rPr>
+        <w:t xml:space="preserve">"initialValue"</w:t>
+      </w:r>
+      <w:r>
+        <w:rPr>
+          <w:rFonts w:ascii="Droid Sans Mono" w:hAnsi="Droid Sans Mono" w:cs="Droid Sans Mono" w:eastAsia="Droid Sans Mono"/>
+          <w:color w:val="D4D4D4"/>
+          <w:sz w:val="21"/>
+        </w:rPr>
+        <w:t xml:space="preserve">:</w:t>
+      </w:r>
+      <w:r>
+        <w:rPr>
+          <w:rFonts w:ascii="Droid Sans Mono" w:hAnsi="Droid Sans Mono" w:cs="Droid Sans Mono" w:eastAsia="Droid Sans Mono"/>
+          <w:color w:val="B5CEA8"/>
+          <w:sz w:val="21"/>
+        </w:rPr>
+        <w:t xml:space="preserve">0</w:t>
+      </w:r>
+      <w:r>
+        <w:rPr>
+          <w:rFonts w:ascii="Droid Sans Mono" w:hAnsi="Droid Sans Mono" w:cs="Droid Sans Mono" w:eastAsia="Droid Sans Mono"/>
+          <w:color w:val="D4D4D4"/>
+          <w:sz w:val="21"/>
+        </w:rPr>
+        <w:t xml:space="preserve">,</w:t>
+      </w:r>
+      <w:r/>
+    </w:p>
+    <w:p>
+      <w:pPr>
+        <w:ind w:left="0" w:right="0" w:firstLine="0"/>
+        <w:spacing w:lineRule="atLeast" w:line="285" w:after="0" w:before="0"/>
+        <w:pBdr>
+          <w:left w:val="none" w:color="000000" w:sz="4" w:space="0"/>
+          <w:top w:val="none" w:color="000000" w:sz="4" w:space="0"/>
+          <w:right w:val="none" w:color="000000" w:sz="4" w:space="0"/>
+          <w:bottom w:val="none" w:color="000000" w:sz="4" w:space="0"/>
+        </w:pBdr>
+      </w:pPr>
+      <w:r>
+        <w:rPr>
+          <w:rFonts w:ascii="Droid Sans Mono" w:hAnsi="Droid Sans Mono" w:cs="Droid Sans Mono" w:eastAsia="Droid Sans Mono"/>
+          <w:color w:val="D4D4D4"/>
+          <w:sz w:val="21"/>
+        </w:rPr>
+        <w:t xml:space="preserve">                </w:t>
+      </w:r>
+      <w:r>
+        <w:rPr>
+          <w:rFonts w:ascii="Droid Sans Mono" w:hAnsi="Droid Sans Mono" w:cs="Droid Sans Mono" w:eastAsia="Droid Sans Mono"/>
+          <w:color w:val="9CDCFE"/>
+          <w:sz w:val="21"/>
+        </w:rPr>
+        <w:t xml:space="preserve">"linkedCompartment"</w:t>
+      </w:r>
+      <w:r>
+        <w:rPr>
+          <w:rFonts w:ascii="Droid Sans Mono" w:hAnsi="Droid Sans Mono" w:cs="Droid Sans Mono" w:eastAsia="Droid Sans Mono"/>
+          <w:color w:val="D4D4D4"/>
+          <w:sz w:val="21"/>
+        </w:rPr>
+        <w:t xml:space="preserve">:[</w:t>
+      </w:r>
+      <w:r>
+        <w:rPr>
+          <w:rFonts w:ascii="Droid Sans Mono" w:hAnsi="Droid Sans Mono" w:cs="Droid Sans Mono" w:eastAsia="Droid Sans Mono"/>
+          <w:color w:val="CE9178"/>
+          <w:sz w:val="21"/>
+        </w:rPr>
+        <w:t xml:space="preserve">"I"</w:t>
+      </w:r>
+      <w:r>
+        <w:rPr>
+          <w:rFonts w:ascii="Droid Sans Mono" w:hAnsi="Droid Sans Mono" w:cs="Droid Sans Mono" w:eastAsia="Droid Sans Mono"/>
+          <w:color w:val="D4D4D4"/>
+          <w:sz w:val="21"/>
+        </w:rPr>
+        <w:t xml:space="preserve">],</w:t>
+      </w:r>
+      <w:r/>
+    </w:p>
+    <w:p>
+      <w:pPr>
+        <w:ind w:left="0" w:right="0" w:firstLine="0"/>
+        <w:spacing w:lineRule="atLeast" w:line="285" w:after="0" w:before="0"/>
+        <w:pBdr>
+          <w:left w:val="none" w:color="000000" w:sz="4" w:space="0"/>
+          <w:top w:val="none" w:color="000000" w:sz="4" w:space="0"/>
+          <w:right w:val="none" w:color="000000" w:sz="4" w:space="0"/>
+          <w:bottom w:val="none" w:color="000000" w:sz="4" w:space="0"/>
+        </w:pBdr>
+      </w:pPr>
+      <w:r>
+        <w:rPr>
+          <w:rFonts w:ascii="Droid Sans Mono" w:hAnsi="Droid Sans Mono" w:cs="Droid Sans Mono" w:eastAsia="Droid Sans Mono"/>
+          <w:color w:val="D4D4D4"/>
+          <w:sz w:val="21"/>
+        </w:rPr>
+        <w:t xml:space="preserve">                </w:t>
+      </w:r>
+      <w:r>
+        <w:rPr>
+          <w:rFonts w:ascii="Droid Sans Mono" w:hAnsi="Droid Sans Mono" w:cs="Droid Sans Mono" w:eastAsia="Droid Sans Mono"/>
+          <w:color w:val="9CDCFE"/>
+          <w:sz w:val="21"/>
+        </w:rPr>
+        <w:t xml:space="preserve">"isIn"</w:t>
+      </w:r>
+      <w:r>
+        <w:rPr>
+          <w:rFonts w:ascii="Droid Sans Mono" w:hAnsi="Droid Sans Mono" w:cs="Droid Sans Mono" w:eastAsia="Droid Sans Mono"/>
+          <w:color w:val="D4D4D4"/>
+          <w:sz w:val="21"/>
+        </w:rPr>
+        <w:t xml:space="preserve">:[</w:t>
+      </w:r>
+      <w:r>
+        <w:rPr>
+          <w:rFonts w:ascii="Droid Sans Mono" w:hAnsi="Droid Sans Mono" w:cs="Droid Sans Mono" w:eastAsia="Droid Sans Mono"/>
+          <w:color w:val="569CD6"/>
+          <w:sz w:val="21"/>
+        </w:rPr>
+        <w:t xml:space="preserve">true</w:t>
+      </w:r>
+      <w:r>
+        <w:rPr>
+          <w:rFonts w:ascii="Droid Sans Mono" w:hAnsi="Droid Sans Mono" w:cs="Droid Sans Mono" w:eastAsia="Droid Sans Mono"/>
+          <w:color w:val="D4D4D4"/>
+          <w:sz w:val="21"/>
+        </w:rPr>
+        <w:t xml:space="preserve">],</w:t>
+      </w:r>
+      <w:r/>
+    </w:p>
+    <w:p>
+      <w:pPr>
+        <w:ind w:left="0" w:right="0" w:firstLine="0"/>
+        <w:spacing w:lineRule="atLeast" w:line="285" w:after="0" w:before="0"/>
+        <w:pBdr>
+          <w:left w:val="none" w:color="000000" w:sz="4" w:space="0"/>
+          <w:top w:val="none" w:color="000000" w:sz="4" w:space="0"/>
+          <w:right w:val="none" w:color="000000" w:sz="4" w:space="0"/>
+          <w:bottom w:val="none" w:color="000000" w:sz="4" w:space="0"/>
+        </w:pBdr>
+      </w:pPr>
+      <w:r>
+        <w:rPr>
+          <w:rFonts w:ascii="Droid Sans Mono" w:hAnsi="Droid Sans Mono" w:cs="Droid Sans Mono" w:eastAsia="Droid Sans Mono"/>
+          <w:color w:val="D4D4D4"/>
+          <w:sz w:val="21"/>
+        </w:rPr>
+        <w:t xml:space="preserve">                </w:t>
+      </w:r>
+      <w:r>
+        <w:rPr>
+          <w:rFonts w:ascii="Droid Sans Mono" w:hAnsi="Droid Sans Mono" w:cs="Droid Sans Mono" w:eastAsia="Droid Sans Mono"/>
+          <w:color w:val="9CDCFE"/>
+          <w:sz w:val="21"/>
+        </w:rPr>
+        <w:t xml:space="preserve">"linkedWeight"</w:t>
+      </w:r>
+      <w:r>
+        <w:rPr>
+          <w:rFonts w:ascii="Droid Sans Mono" w:hAnsi="Droid Sans Mono" w:cs="Droid Sans Mono" w:eastAsia="Droid Sans Mono"/>
+          <w:color w:val="D4D4D4"/>
+          <w:sz w:val="21"/>
+        </w:rPr>
+        <w:t xml:space="preserve">:[</w:t>
+      </w:r>
+      <w:r>
+        <w:rPr>
+          <w:rFonts w:ascii="Droid Sans Mono" w:hAnsi="Droid Sans Mono" w:cs="Droid Sans Mono" w:eastAsia="Droid Sans Mono"/>
+          <w:color w:val="B5CEA8"/>
+          <w:sz w:val="21"/>
+        </w:rPr>
+        <w:t xml:space="preserve">1.0</w:t>
+      </w:r>
+      <w:r>
+        <w:rPr>
+          <w:rFonts w:ascii="Droid Sans Mono" w:hAnsi="Droid Sans Mono" w:cs="Droid Sans Mono" w:eastAsia="Droid Sans Mono"/>
+          <w:color w:val="D4D4D4"/>
+          <w:sz w:val="21"/>
+        </w:rPr>
+        <w:t xml:space="preserve">]</w:t>
+      </w:r>
+      <w:r/>
+    </w:p>
+    <w:p>
+      <w:pPr>
+        <w:ind w:left="0" w:right="0" w:firstLine="0"/>
+        <w:spacing w:lineRule="atLeast" w:line="285" w:after="0" w:before="0"/>
+        <w:pBdr>
+          <w:left w:val="none" w:color="000000" w:sz="4" w:space="0"/>
+          <w:top w:val="none" w:color="000000" w:sz="4" w:space="0"/>
+          <w:right w:val="none" w:color="000000" w:sz="4" w:space="0"/>
+          <w:bottom w:val="none" w:color="000000" w:sz="4" w:space="0"/>
+        </w:pBdr>
+      </w:pPr>
+      <w:r>
+        <w:rPr>
+          <w:rFonts w:ascii="Droid Sans Mono" w:hAnsi="Droid Sans Mono" w:cs="Droid Sans Mono" w:eastAsia="Droid Sans Mono"/>
+          <w:color w:val="D4D4D4"/>
+          <w:sz w:val="21"/>
+        </w:rPr>
+        <w:t xml:space="preserve">            }</w:t>
+      </w:r>
+      <w:r/>
+    </w:p>
+    <w:p>
+      <w:pPr>
+        <w:ind w:left="0" w:right="0" w:firstLine="0"/>
+        <w:spacing w:lineRule="atLeast" w:line="285" w:after="0" w:before="0"/>
+        <w:pBdr>
+          <w:left w:val="none" w:color="000000" w:sz="4" w:space="0"/>
+          <w:top w:val="none" w:color="000000" w:sz="4" w:space="0"/>
+          <w:right w:val="none" w:color="000000" w:sz="4" w:space="0"/>
+          <w:bottom w:val="none" w:color="000000" w:sz="4" w:space="0"/>
+        </w:pBdr>
+      </w:pPr>
+      <w:r>
+        <w:rPr>
+          <w:rFonts w:ascii="Droid Sans Mono" w:hAnsi="Droid Sans Mono" w:cs="Droid Sans Mono" w:eastAsia="Droid Sans Mono"/>
+          <w:color w:val="D4D4D4"/>
+          <w:sz w:val="21"/>
+        </w:rPr>
+        <w:t xml:space="preserve">        ]</w:t>
+      </w:r>
+      <w:r/>
+    </w:p>
+    <w:p>
+      <w:pPr>
+        <w:ind w:left="0" w:right="0" w:firstLine="0"/>
+        <w:spacing w:lineRule="atLeast" w:line="285" w:after="0" w:before="0"/>
+        <w:pBdr>
+          <w:left w:val="none" w:color="000000" w:sz="4" w:space="0"/>
+          <w:top w:val="none" w:color="000000" w:sz="4" w:space="0"/>
+          <w:right w:val="none" w:color="000000" w:sz="4" w:space="0"/>
+          <w:bottom w:val="none" w:color="000000" w:sz="4" w:space="0"/>
+        </w:pBdr>
+      </w:pPr>
+      <w:r>
+        <w:rPr>
+          <w:rFonts w:ascii="Droid Sans Mono" w:hAnsi="Droid Sans Mono" w:cs="Droid Sans Mono" w:eastAsia="Droid Sans Mono"/>
+          <w:color w:val="D4D4D4"/>
+          <w:sz w:val="21"/>
+        </w:rPr>
+        <w:t xml:space="preserve">    },</w:t>
+      </w:r>
+      <w:r/>
+    </w:p>
+    <w:p>
+      <w:pPr>
+        <w:spacing w:lineRule="auto" w:line="240"/>
+        <w:rPr>
+          <w:highlight w:val="none"/>
+        </w:rPr>
+      </w:pPr>
+      <w:r>
+        <w:rPr>
+          <w:highlight w:val="none"/>
+        </w:rPr>
+        <w:t xml:space="preserve">daysFollowUp và errorTolerance là chung cho cả software để chạy</w:t>
+      </w:r>
+      <w:r/>
+    </w:p>
+    <w:p>
+      <w:pPr>
+        <w:spacing w:lineRule="auto" w:line="240"/>
+        <w:rPr>
+          <w:highlight w:val="none"/>
+        </w:rPr>
+      </w:pPr>
+      <w:r>
+        <w:rPr>
+          <w:highlight w:val="none"/>
+        </w:rPr>
+        <w:t xml:space="preserve">transmissionRate (</w:t>
+      </w:r>
+      <w:r>
+        <w:rPr>
+          <w:highlight w:val="none"/>
+        </w:rPr>
+        <w:t xml:space="preserve">β</w:t>
+      </w:r>
+      <w:r>
+        <w:rPr>
+          <w:highlight w:val="none"/>
+        </w:rPr>
+        <w:t xml:space="preserve">)</w:t>
+      </w:r>
+      <w:r>
+        <w:rPr>
+          <w:highlight w:val="none"/>
+        </w:rPr>
+        <w:t xml:space="preserve"> is the product of the contact rates and transmission </w:t>
+      </w:r>
+      <w:r>
+        <w:rPr>
+          <w:highlight w:val="none"/>
+        </w:rPr>
+        <w:t xml:space="preserve">probability -&gt; 1 thành phố có thể có contact rate cao hơn thành phố khác -&gt; transmissionRate khác nhau giữa các địa phương</w:t>
+      </w:r>
+      <w:r/>
+    </w:p>
+    <w:p>
+      <w:pPr>
+        <w:spacing w:lineRule="auto" w:line="240"/>
+        <w:rPr>
+          <w:highlight w:val="none"/>
+        </w:rPr>
       </w:pPr>
       <w:r>
         <w:rPr>

</xml_diff>